<commit_message>
Added Meeting Minutes and Agendas
</commit_message>
<xml_diff>
--- a/Deliverables/Iteration 2/Use Case 1.docx
+++ b/Deliverables/Iteration 2/Use Case 1.docx
@@ -3,8 +3,6 @@
 <w:document xmlns:wpc="http://schemas.microsoft.com/office/word/2010/wordprocessingCanvas" xmlns:mo="http://schemas.microsoft.com/office/mac/office/2008/main" xmlns:mc="http://schemas.openxmlformats.org/markup-compatibility/2006" xmlns:mv="urn:schemas-microsoft-com:mac:vml" xmlns:o="urn:schemas-microsoft-com:office:office" xmlns:r="http://schemas.openxmlformats.org/officeDocument/2006/relationships" xmlns:m="http://schemas.openxmlformats.org/officeDocument/2006/math" xmlns:v="urn:schemas-microsoft-com:vml" xmlns:wp14="http://schemas.microsoft.com/office/word/2010/wordprocessingDrawing" xmlns:wp="http://schemas.openxmlformats.org/drawingml/2006/wordprocessingDrawing" xmlns:w10="urn:schemas-microsoft-com:office:word" xmlns:w="http://schemas.openxmlformats.org/wordprocessingml/2006/main" xmlns:w14="http://schemas.microsoft.com/office/word/2010/wordml" xmlns:wpg="http://schemas.microsoft.com/office/word/2010/wordprocessingGroup" xmlns:wpi="http://schemas.microsoft.com/office/word/2010/wordprocessingInk" xmlns:wne="http://schemas.microsoft.com/office/word/2006/wordml" xmlns:wps="http://schemas.microsoft.com/office/word/2010/wordprocessingShape" mc:Ignorable="w14 wp14">
   <w:body>
     <w:p>
-      <w:bookmarkStart w:id="0" w:name="_GoBack"/>
-      <w:bookmarkEnd w:id="0"/>
       <w:r>
         <w:t>Use Case UC1: Create consumable</w:t>
       </w:r>
@@ -42,6 +40,9 @@
           <w:numId w:val="1"/>
         </w:numPr>
       </w:pPr>
+      <w:bookmarkStart w:id="0" w:name="OLE_LINK1"/>
+      <w:bookmarkStart w:id="1" w:name="OLE_LINK2"/>
+      <w:bookmarkStart w:id="2" w:name="_GoBack"/>
       <w:r>
         <w:t>Domain Owner: Want more traffic to site.</w:t>
       </w:r>
@@ -57,6 +58,9 @@
       <w:r>
         <w:t>Content Creator: Want exposure to a larger audience.</w:t>
       </w:r>
+      <w:bookmarkEnd w:id="0"/>
+      <w:bookmarkEnd w:id="1"/>
+      <w:bookmarkEnd w:id="2"/>
     </w:p>
     <w:p>
       <w:pPr>

</xml_diff>